<commit_message>
Corrigido a seção conclusão do resumo
</commit_message>
<xml_diff>
--- a/relatório/Relatario_Final_IFMA.docx
+++ b/relatório/Relatario_Final_IFMA.docx
@@ -428,7 +428,15 @@
           <w:sz w:val="22"/>
           <w:szCs w:val="22"/>
         </w:rPr>
-        <w:t xml:space="preserve">O processamento de imagem é todo e qualquer processo que tem como entrada e saída uma imagem (Gonzalez; Woods, 2008), esta parte será muito importante para o software de visão computacional, pois ele ficará encarregado de fazer as melhorias necessários para o sistema, esta etapa será realizada com a biblioteca </w:t>
+        <w:t xml:space="preserve">O processamento de imagem é todo e qualquer processo que tem como entrada e saída uma imagem (Gonzalez; Woods, 2008), esta parte será muito importante para o software de visão computacional, pois ele ficará encarregado de fazer as melhorias necessários para o sistema, esta etapa será realizada </w:t>
+      </w:r>
+      <w:r>
+        <w:rPr>
+          <w:sz w:val="22"/>
+          <w:szCs w:val="22"/>
+        </w:rPr>
+        <w:lastRenderedPageBreak/>
+        <w:t xml:space="preserve">com a biblioteca </w:t>
       </w:r>
       <w:proofErr w:type="spellStart"/>
       <w:r>
@@ -489,7 +497,6 @@
           <w:sz w:val="22"/>
           <w:szCs w:val="22"/>
         </w:rPr>
-        <w:lastRenderedPageBreak/>
         <w:t xml:space="preserve">O trabalho proposto tem como objetivo o desenvolvimento de um software de visão computacional que detecte e obtenha informações sobre ovos de camarão, para que assim auxilie os pesquisadores no campo da </w:t>
       </w:r>
       <w:proofErr w:type="spellStart"/>
@@ -924,7 +931,15 @@
           <w:sz w:val="22"/>
           <w:szCs w:val="22"/>
         </w:rPr>
-        <w:t>Na próxima etapa, o reconhecimento e detecção, iniciamos a operação de seleção dos objetos que representam realmente os ovos e descartamos os demais objetos que podem estar contido na imagem, e isto pode acontecer caso a imagem não tenha uma ótima qualidade, e quando a imagem possui uma baixa qualidade classificamos que esta imagem possui bastante ruído. O ruído digital é uma variação aleatória de brilho e cor nas imagens digitais que são produzidos pelo dispositivo de captura de imagem.</w:t>
+        <w:t xml:space="preserve">Na próxima etapa, o reconhecimento e detecção, iniciamos a operação de seleção dos objetos que representam realmente os ovos e descartamos os demais objetos que podem estar contido na imagem, e isto pode acontecer caso a imagem não tenha uma ótima qualidade, e quando a imagem possui uma </w:t>
+      </w:r>
+      <w:r>
+        <w:rPr>
+          <w:sz w:val="22"/>
+          <w:szCs w:val="22"/>
+        </w:rPr>
+        <w:lastRenderedPageBreak/>
+        <w:t>baixa qualidade classificamos que esta imagem possui bastante ruído. O ruído digital é uma variação aleatória de brilho e cor nas imagens digitais que são produzidos pelo dispositivo de captura de imagem.</w:t>
       </w:r>
     </w:p>
     <w:p>
@@ -941,15 +956,7 @@
           <w:sz w:val="22"/>
           <w:szCs w:val="22"/>
         </w:rPr>
-        <w:t xml:space="preserve">No processo de reconhecimento podemos utilizar diferentes funções e ou características para a seleção dos objetos. Neste trabalho, utilizamos como parâmetro de seleção o diâmetro maior e menor do objeto e o raio do objeto. Para a obtenção das coordenadas no plano cartesiano e do raio do objeto utilizamos </w:t>
-      </w:r>
-      <w:r>
-        <w:rPr>
-          <w:sz w:val="22"/>
-          <w:szCs w:val="22"/>
-        </w:rPr>
-        <w:lastRenderedPageBreak/>
-        <w:t xml:space="preserve">a função </w:t>
+        <w:t xml:space="preserve">No processo de reconhecimento podemos utilizar diferentes funções e ou características para a seleção dos objetos. Neste trabalho, utilizamos como parâmetro de seleção o diâmetro maior e menor do objeto e o raio do objeto. Para a obtenção das coordenadas no plano cartesiano e do raio do objeto utilizamos a função </w:t>
       </w:r>
       <w:proofErr w:type="spellStart"/>
       <w:r>
@@ -1803,7 +1810,15 @@
           <w:sz w:val="22"/>
           <w:szCs w:val="22"/>
         </w:rPr>
-        <w:t xml:space="preserve">As imagens dos ovos foram obtidas com um celular, com resolução de câmera de 12 megapixels, e um microscópio óptico. E durante a etapa de contagem manual dos ovos que foi realizada por um bolsista do projeto que nos auxiliou na fase de aquisição das imagens. Este procedimento manual foi realizado 2 vezes com a mesma amostra de ovos, onde na primeira contagem o pesquisador demorou 5 minutos para realizar a contagem de 166 ovos, e na segunda, o tempo foi de 3 minutos apenas para validar a primeira contagem dos ovos. </w:t>
+        <w:t xml:space="preserve">As imagens dos ovos foram obtidas com um celular, com resolução de câmera de 12 megapixels, e um microscópio óptico. E durante a etapa de contagem manual dos ovos que foi realizada por um bolsista do projeto que nos auxiliou na fase de aquisição das imagens. Este procedimento manual foi realizado 2 vezes com a mesma amostra de ovos, onde na primeira contagem o pesquisador demorou 5 minutos </w:t>
+      </w:r>
+      <w:r>
+        <w:rPr>
+          <w:sz w:val="22"/>
+          <w:szCs w:val="22"/>
+        </w:rPr>
+        <w:lastRenderedPageBreak/>
+        <w:t xml:space="preserve">para realizar a contagem de 166 ovos, e na segunda, o tempo foi de 3 minutos apenas para validar a primeira contagem dos ovos. </w:t>
       </w:r>
     </w:p>
     <w:p>
@@ -1853,7 +1868,6 @@
           <w:sz w:val="18"/>
           <w:szCs w:val="18"/>
         </w:rPr>
-        <w:lastRenderedPageBreak/>
         <w:t>Quadro 1</w:t>
       </w:r>
       <w:r>
@@ -2503,7 +2517,21 @@
           <w:sz w:val="22"/>
           <w:szCs w:val="22"/>
         </w:rPr>
-        <w:t xml:space="preserve">Durante a execução do projeto encontramos algumas dificuldades tais como, iluminação do ambiente, propriedades físicas e ópticas da lente da câmera e do microscópio óptico proporcionam a obtenção de imagens com bastantes ruídos dificultando o processamento destas imagens (Ramos et. al., 2014). E consequentemente, o algoritmo de reconhecimento de objetos acaba tendo mais dificuldade para detectar o objeto, pois problemas como o fundo da imagem e ruídos o atrapalham no processamento dos resultados desejados. Estes problemas também ocorreram no desenvolvimento da nosso solução de software, além disso, o algoritmo teve dificuldade de distinguir ovos muito próximos, ou seja, uma imagem repleta de ovos que estão muito aglomerados e produziu muitos falsos positivos, e isto ocorreu quando aplicarmos o método </w:t>
+        <w:t>Durante a execução do projeto encontramos algumas dificuldades tais como, iluminação do ambiente, propriedades físicas e ópticas da lente da câmera e do microscópio óptico proporciona</w:t>
+      </w:r>
+      <w:r>
+        <w:rPr>
+          <w:sz w:val="22"/>
+          <w:szCs w:val="22"/>
+        </w:rPr>
+        <w:t>ndo</w:t>
+      </w:r>
+      <w:r>
+        <w:rPr>
+          <w:sz w:val="22"/>
+          <w:szCs w:val="22"/>
+        </w:rPr>
+        <w:t xml:space="preserve"> a obtenção de imagens com bastantes ruídos dificultando o processamento destas imagens (Ramos et. al., 2014). E consequentemente, o algoritmo de reconhecimento de objetos acaba tendo mais dificuldade para detectar o objeto, pois problemas como o fundo da imagem e ruídos o atrapalham no processamento dos resultados desejados. Estes problemas também ocorreram no desenvolvimento da nosso solução de software, além disso, o algoritmo teve dificuldade de distinguir ovos muito próximos, ou seja, uma imagem repleta de ovos que estão muito aglomerados e produziu muitos falsos positivos, e isto ocorreu quando aplicarmos o método </w:t>
       </w:r>
       <w:proofErr w:type="spellStart"/>
       <w:r>
@@ -2552,21 +2580,22 @@
           <w:sz w:val="22"/>
           <w:szCs w:val="22"/>
         </w:rPr>
-        <w:t>Em suma a aplicação do software ainda se torna mais prática do que análise manual, pois o trabalho maior é em obter uma imagem com um certo nível de qualidade e um certo cuidado em posicionar o conjunto de lentes ou a utilização de microscópio eletrônico com recurso de captura de imagem para a obtenção das imagens, pois assim, erros no processamento da imagem são reduzidos e consequentemente a análise trará resultados mais satisfatórios ao pesquisador, tornando um trabalho de meia hora em uma tarefa de poucos minutos.</w:t>
-      </w:r>
-      <w:r>
-        <w:rPr>
-          <w:sz w:val="22"/>
-          <w:szCs w:val="22"/>
-        </w:rPr>
-        <w:t xml:space="preserve"> E e</w:t>
-      </w:r>
-      <w:r>
-        <w:rPr>
-          <w:sz w:val="22"/>
-          <w:szCs w:val="22"/>
-        </w:rPr>
-        <w:t>speramos com esse projeto auxilie na obtenção dos dados de futuras pesquisas e que este software incentive novos projetos na área do processamento de imagem e na visão computacional.</w:t>
+        <w:t xml:space="preserve">Em suma a aplicação do software ainda se torna mais prática do que análise manual, pois o trabalho maior é em obter uma imagem com um certo nível de qualidade e um certo cuidado em posicionar o </w:t>
+      </w:r>
+      <w:r>
+        <w:rPr>
+          <w:sz w:val="22"/>
+          <w:szCs w:val="22"/>
+        </w:rPr>
+        <w:lastRenderedPageBreak/>
+        <w:t>conjunto de lentes ou a utilização de microscópio eletrônico com recurso de captura de imagem para a obtenção das imagens, pois assim, erros no processamento da imagem são reduzidos e consequentemente a análise trará resultados mais satisfatórios ao pesquisador, tornando um trabalho de meia hora em uma tarefa de poucos minutos.</w:t>
+      </w:r>
+      <w:r>
+        <w:rPr>
+          <w:sz w:val="22"/>
+          <w:szCs w:val="22"/>
+        </w:rPr>
+        <w:t xml:space="preserve"> E esperamos com esse projeto auxilie na obtenção dos dados de futuras pesquisas e que este software incentive novos projetos na área do processamento de imagem e na visão computacional.</w:t>
       </w:r>
     </w:p>
     <w:p>
@@ -2675,7 +2704,6 @@
           <w:sz w:val="22"/>
           <w:szCs w:val="22"/>
         </w:rPr>
-        <w:lastRenderedPageBreak/>
         <w:t xml:space="preserve">GONZALEZ, Rafael; WOODS, Richard. </w:t>
       </w:r>
       <w:r>

</xml_diff>